<commit_message>
Finished with ER intro and started Relational schema intro
Managed to end the ER introductory part, completed it with pics. Now writing the relational schema part based on the given sources
</commit_message>
<xml_diff>
--- a/szakdoga_v1.docx
+++ b/szakdoga_v1.docx
@@ -51,7 +51,7 @@
                     <pic:cNvPicPr/>
                   </pic:nvPicPr>
                   <pic:blipFill>
-                    <a:blip r:embed="rId8">
+                    <a:blip r:embed="rId9">
                       <a:lum/>
                       <a:alphaModFix/>
                     </a:blip>
@@ -1813,7 +1813,7 @@
                     <pic:cNvPicPr/>
                   </pic:nvPicPr>
                   <pic:blipFill>
-                    <a:blip r:embed="rId10">
+                    <a:blip r:embed="rId11">
                       <a:lum/>
                       <a:alphaModFix/>
                     </a:blip>
@@ -1986,7 +1986,7 @@
                     <pic:cNvPicPr/>
                   </pic:nvPicPr>
                   <pic:blipFill>
-                    <a:blip r:embed="rId11">
+                    <a:blip r:embed="rId12">
                       <a:lum/>
                       <a:alphaModFix/>
                     </a:blip>
@@ -2123,7 +2123,7 @@
                     <pic:cNvPicPr/>
                   </pic:nvPicPr>
                   <pic:blipFill>
-                    <a:blip r:embed="rId12">
+                    <a:blip r:embed="rId13">
                       <a:lum/>
                       <a:alphaModFix/>
                     </a:blip>
@@ -2210,7 +2210,7 @@
                     <pic:cNvPicPr/>
                   </pic:nvPicPr>
                   <pic:blipFill>
-                    <a:blip r:embed="rId13">
+                    <a:blip r:embed="rId14">
                       <a:lum/>
                       <a:alphaModFix/>
                     </a:blip>
@@ -2322,7 +2322,7 @@
                     <pic:cNvPicPr/>
                   </pic:nvPicPr>
                   <pic:blipFill>
-                    <a:blip r:embed="rId14">
+                    <a:blip r:embed="rId15">
                       <a:lum/>
                       <a:alphaModFix/>
                     </a:blip>
@@ -2457,7 +2457,7 @@
                     <pic:cNvPicPr/>
                   </pic:nvPicPr>
                   <pic:blipFill>
-                    <a:blip r:embed="rId15">
+                    <a:blip r:embed="rId16">
                       <a:lum/>
                       <a:alphaModFix/>
                     </a:blip>
@@ -3097,7 +3097,7 @@
       <w:r>
         <w:t xml:space="preserve"> típusát használom (</w:t>
       </w:r>
-      <w:hyperlink r:id="rId16" w:anchor="business-actor" w:history="1">
+      <w:hyperlink r:id="rId17" w:anchor="business-actor" w:history="1">
         <w:r>
           <w:rPr>
             <w:rStyle w:val="Internetlink"/>
@@ -3149,10 +3149,10 @@
             <v:path o:extrusionok="f" gradientshapeok="t" o:connecttype="rect"/>
             <o:lock v:ext="edit" aspectratio="t"/>
           </v:shapetype>
-          <v:shape id="_x0000_i1025" type="#_x0000_t75" style="width:282.75pt;height:129pt" o:ole="">
-            <v:imagedata r:id="rId17" o:title=""/>
+          <v:shape id="_x0000_i1025" type="#_x0000_t75" style="width:282.65pt;height:129.05pt" o:ole="">
+            <v:imagedata r:id="rId18" o:title=""/>
           </v:shape>
-          <o:OLEObject Type="Embed" ProgID="Visio.Drawing.15" ShapeID="_x0000_i1025" DrawAspect="Content" ObjectID="_1603033160" r:id="rId18"/>
+          <o:OLEObject Type="Embed" ProgID="Visio.Drawing.15" ShapeID="_x0000_i1025" DrawAspect="Content" ObjectID="_1603630872" r:id="rId19"/>
         </w:object>
       </w:r>
     </w:p>
@@ -3340,10 +3340,10 @@
       </w:pPr>
       <w:r>
         <w:object w:dxaOrig="8401" w:dyaOrig="6613">
-          <v:shape id="_x0000_i1026" type="#_x0000_t75" style="width:341.25pt;height:269.25pt" o:ole="">
-            <v:imagedata r:id="rId19" o:title=""/>
+          <v:shape id="_x0000_i1026" type="#_x0000_t75" style="width:341.1pt;height:269.15pt" o:ole="">
+            <v:imagedata r:id="rId20" o:title=""/>
           </v:shape>
-          <o:OLEObject Type="Embed" ProgID="Visio.Drawing.15" ShapeID="_x0000_i1026" DrawAspect="Content" ObjectID="_1603033161" r:id="rId20"/>
+          <o:OLEObject Type="Embed" ProgID="Visio.Drawing.15" ShapeID="_x0000_i1026" DrawAspect="Content" ObjectID="_1603630873" r:id="rId21"/>
         </w:object>
       </w:r>
     </w:p>
@@ -3596,10 +3596,10 @@
       </w:pPr>
       <w:r>
         <w:object w:dxaOrig="5329" w:dyaOrig="4801">
-          <v:shape id="_x0000_i1027" type="#_x0000_t75" style="width:234pt;height:210.75pt" o:ole="">
-            <v:imagedata r:id="rId21" o:title=""/>
+          <v:shape id="_x0000_i1027" type="#_x0000_t75" style="width:233.95pt;height:210.75pt" o:ole="">
+            <v:imagedata r:id="rId22" o:title=""/>
           </v:shape>
-          <o:OLEObject Type="Embed" ProgID="Visio.Drawing.15" ShapeID="_x0000_i1027" DrawAspect="Content" ObjectID="_1603033162" r:id="rId22"/>
+          <o:OLEObject Type="Embed" ProgID="Visio.Drawing.15" ShapeID="_x0000_i1027" DrawAspect="Content" ObjectID="_1603630874" r:id="rId23"/>
         </w:object>
       </w:r>
     </w:p>
@@ -3661,10 +3661,10 @@
       </w:pPr>
       <w:r>
         <w:object w:dxaOrig="5196" w:dyaOrig="4801">
-          <v:shape id="_x0000_i1028" type="#_x0000_t75" style="width:259.5pt;height:240pt" o:ole="">
-            <v:imagedata r:id="rId23" o:title=""/>
+          <v:shape id="_x0000_i1028" type="#_x0000_t75" style="width:259.55pt;height:240.05pt" o:ole="">
+            <v:imagedata r:id="rId24" o:title=""/>
           </v:shape>
-          <o:OLEObject Type="Embed" ProgID="Visio.Drawing.15" ShapeID="_x0000_i1028" DrawAspect="Content" ObjectID="_1603033163" r:id="rId24"/>
+          <o:OLEObject Type="Embed" ProgID="Visio.Drawing.15" ShapeID="_x0000_i1028" DrawAspect="Content" ObjectID="_1603630875" r:id="rId25"/>
         </w:object>
       </w:r>
     </w:p>
@@ -3815,7 +3815,7 @@
                     <pic:cNvPicPr/>
                   </pic:nvPicPr>
                   <pic:blipFill>
-                    <a:blip r:embed="rId25">
+                    <a:blip r:embed="rId26">
                       <a:lum/>
                       <a:alphaModFix/>
                     </a:blip>
@@ -4026,10 +4026,10 @@
       </w:pPr>
       <w:r>
         <w:object w:dxaOrig="7765" w:dyaOrig="6181">
-          <v:shape id="_x0000_i1029" type="#_x0000_t75" style="width:388.5pt;height:309pt" o:ole="">
-            <v:imagedata r:id="rId26" o:title=""/>
+          <v:shape id="_x0000_i1029" type="#_x0000_t75" style="width:388.65pt;height:309.05pt" o:ole="">
+            <v:imagedata r:id="rId27" o:title=""/>
           </v:shape>
-          <o:OLEObject Type="Embed" ProgID="Visio.Drawing.15" ShapeID="_x0000_i1029" DrawAspect="Content" ObjectID="_1603033164" r:id="rId27"/>
+          <o:OLEObject Type="Embed" ProgID="Visio.Drawing.15" ShapeID="_x0000_i1029" DrawAspect="Content" ObjectID="_1603630876" r:id="rId28"/>
         </w:object>
       </w:r>
     </w:p>
@@ -4319,10 +4319,10 @@
       </w:pPr>
       <w:r>
         <w:object w:dxaOrig="11833" w:dyaOrig="14545">
-          <v:shape id="_x0000_i1030" type="#_x0000_t75" style="width:385.5pt;height:473.25pt" o:ole="">
-            <v:imagedata r:id="rId28" o:title=""/>
+          <v:shape id="_x0000_i1030" type="#_x0000_t75" style="width:385.75pt;height:473.45pt" o:ole="">
+            <v:imagedata r:id="rId29" o:title=""/>
           </v:shape>
-          <o:OLEObject Type="Embed" ProgID="Visio.Drawing.15" ShapeID="_x0000_i1030" DrawAspect="Content" ObjectID="_1603033165" r:id="rId29"/>
+          <o:OLEObject Type="Embed" ProgID="Visio.Drawing.15" ShapeID="_x0000_i1030" DrawAspect="Content" ObjectID="_1603630877" r:id="rId30"/>
         </w:object>
       </w:r>
     </w:p>
@@ -4390,7 +4390,7 @@
       <w:r>
         <w:t>(</w:t>
       </w:r>
-      <w:hyperlink r:id="rId30" w:history="1">
+      <w:hyperlink r:id="rId31" w:history="1">
         <w:r>
           <w:t>https://www.tankonyvtar.hu/hu/tartalom/tamop425/0046_adatbazis_peldatar/ch02.html</w:t>
         </w:r>
@@ -4462,8 +4462,6 @@
       </w:r>
       <w:r>
         <w:br/>
-      </w:r>
-      <w:r>
         <w:t xml:space="preserve">Az </w:t>
       </w:r>
       <w:r>
@@ -4520,7 +4518,7 @@
                     <pic:cNvPicPr/>
                   </pic:nvPicPr>
                   <pic:blipFill>
-                    <a:blip r:embed="rId31">
+                    <a:blip r:embed="rId32">
                       <a:lum/>
                       <a:alphaModFix/>
                     </a:blip>
@@ -4571,7 +4569,7 @@
                     <pic:cNvPicPr/>
                   </pic:nvPicPr>
                   <pic:blipFill>
-                    <a:blip r:embed="rId32">
+                    <a:blip r:embed="rId33">
                       <a:lum/>
                       <a:alphaModFix/>
                     </a:blip>
@@ -4683,7 +4681,7 @@
                     <pic:cNvPicPr/>
                   </pic:nvPicPr>
                   <pic:blipFill>
-                    <a:blip r:embed="rId33" cstate="print">
+                    <a:blip r:embed="rId34" cstate="print">
                       <a:extLst>
                         <a:ext uri="{28A0092B-C50C-407E-A947-70E740481C1C}">
                           <a14:useLocalDpi xmlns:a14="http://schemas.microsoft.com/office/drawing/2010/main" val="0"/>
@@ -4716,13 +4714,7 @@
         </w:drawing>
       </w:r>
       <w:r>
-        <w:t xml:space="preserve">Az egyedekhez az </w:t>
-      </w:r>
-      <w:r>
-        <w:t>Entitás-kapcsolat</w:t>
-      </w:r>
-      <w:r>
-        <w:t xml:space="preserve"> modellben különböző </w:t>
+        <w:t xml:space="preserve">Az egyedekhez az Entitás-kapcsolat modellben különböző </w:t>
       </w:r>
       <w:r>
         <w:rPr>
@@ -4781,7 +4773,7 @@
                     <pic:cNvPicPr/>
                   </pic:nvPicPr>
                   <pic:blipFill>
-                    <a:blip r:embed="rId34" cstate="print">
+                    <a:blip r:embed="rId35" cstate="print">
                       <a:extLst>
                         <a:ext uri="{28A0092B-C50C-407E-A947-70E740481C1C}">
                           <a14:useLocalDpi xmlns:a14="http://schemas.microsoft.com/office/drawing/2010/main" val="0"/>
@@ -4821,14 +4813,7 @@
           <w:b/>
           <w:bCs/>
         </w:rPr>
-        <w:t>normál tulajdonság</w:t>
-      </w:r>
-      <w:r>
-        <w:rPr>
-          <w:b/>
-          <w:bCs/>
-        </w:rPr>
-        <w:t xml:space="preserve">, </w:t>
+        <w:t xml:space="preserve">normál tulajdonság, </w:t>
       </w:r>
       <w:r>
         <w:rPr>
@@ -4922,7 +4907,7 @@
                     <pic:cNvPicPr/>
                   </pic:nvPicPr>
                   <pic:blipFill>
-                    <a:blip r:embed="rId35">
+                    <a:blip r:embed="rId36">
                       <a:extLst>
                         <a:ext uri="{28A0092B-C50C-407E-A947-70E740481C1C}">
                           <a14:useLocalDpi xmlns:a14="http://schemas.microsoft.com/office/drawing/2010/main" val="0"/>
@@ -5014,7 +4999,7 @@
                     <pic:cNvPicPr/>
                   </pic:nvPicPr>
                   <pic:blipFill>
-                    <a:blip r:embed="rId36">
+                    <a:blip r:embed="rId37">
                       <a:extLst>
                         <a:ext uri="{28A0092B-C50C-407E-A947-70E740481C1C}">
                           <a14:useLocalDpi xmlns:a14="http://schemas.microsoft.com/office/drawing/2010/main" val="0"/>
@@ -5088,7 +5073,7 @@
                     <pic:cNvPicPr/>
                   </pic:nvPicPr>
                   <pic:blipFill>
-                    <a:blip r:embed="rId37">
+                    <a:blip r:embed="rId38">
                       <a:extLst>
                         <a:ext uri="{28A0092B-C50C-407E-A947-70E740481C1C}">
                           <a14:useLocalDpi xmlns:a14="http://schemas.microsoft.com/office/drawing/2010/main" val="0"/>
@@ -5213,7 +5198,7 @@
                     <pic:cNvPicPr/>
                   </pic:nvPicPr>
                   <pic:blipFill>
-                    <a:blip r:embed="rId38">
+                    <a:blip r:embed="rId39">
                       <a:extLst>
                         <a:ext uri="{28A0092B-C50C-407E-A947-70E740481C1C}">
                           <a14:useLocalDpi xmlns:a14="http://schemas.microsoft.com/office/drawing/2010/main" val="0"/>
@@ -5294,6 +5279,254 @@
       </w:pPr>
       <w:r>
         <w:rPr>
+          <w:noProof/>
+        </w:rPr>
+        <mc:AlternateContent>
+          <mc:Choice Requires="wps">
+            <w:drawing>
+              <wp:anchor distT="0" distB="0" distL="114300" distR="114300" simplePos="0" relativeHeight="251671552" behindDoc="0" locked="0" layoutInCell="1" allowOverlap="1" wp14:anchorId="7CBEAA69" wp14:editId="399C78F4">
+                <wp:simplePos x="0" y="0"/>
+                <wp:positionH relativeFrom="column">
+                  <wp:posOffset>1139825</wp:posOffset>
+                </wp:positionH>
+                <wp:positionV relativeFrom="paragraph">
+                  <wp:posOffset>1682750</wp:posOffset>
+                </wp:positionV>
+                <wp:extent cx="3799840" cy="635"/>
+                <wp:effectExtent l="0" t="0" r="0" b="0"/>
+                <wp:wrapSquare wrapText="bothSides"/>
+                <wp:docPr id="20" name="Szövegdoboz 20"/>
+                <wp:cNvGraphicFramePr/>
+                <a:graphic xmlns:a="http://schemas.openxmlformats.org/drawingml/2006/main">
+                  <a:graphicData uri="http://schemas.microsoft.com/office/word/2010/wordprocessingShape">
+                    <wps:wsp>
+                      <wps:cNvSpPr txBox="1"/>
+                      <wps:spPr>
+                        <a:xfrm>
+                          <a:off x="0" y="0"/>
+                          <a:ext cx="3799840" cy="635"/>
+                        </a:xfrm>
+                        <a:prstGeom prst="rect">
+                          <a:avLst/>
+                        </a:prstGeom>
+                        <a:solidFill>
+                          <a:prstClr val="white"/>
+                        </a:solidFill>
+                        <a:ln>
+                          <a:noFill/>
+                        </a:ln>
+                        <a:effectLst/>
+                      </wps:spPr>
+                      <wps:txbx>
+                        <w:txbxContent>
+                          <w:p>
+                            <w:pPr>
+                              <w:pStyle w:val="Kpalrs"/>
+                              <w:jc w:val="center"/>
+                              <w:rPr>
+                                <w:noProof/>
+                                <w:szCs w:val="28"/>
+                              </w:rPr>
+                            </w:pPr>
+                            <w:r>
+                              <w:rPr>
+                                <w:noProof/>
+                              </w:rPr>
+                              <w:fldChar w:fldCharType="begin"/>
+                            </w:r>
+                            <w:r>
+                              <w:rPr>
+                                <w:noProof/>
+                              </w:rPr>
+                              <w:instrText xml:space="preserve"> SEQ ábra \* ARABIC </w:instrText>
+                            </w:r>
+                            <w:r>
+                              <w:rPr>
+                                <w:noProof/>
+                              </w:rPr>
+                              <w:fldChar w:fldCharType="separate"/>
+                            </w:r>
+                            <w:r>
+                              <w:rPr>
+                                <w:noProof/>
+                              </w:rPr>
+                              <w:t>1</w:t>
+                            </w:r>
+                            <w:r>
+                              <w:rPr>
+                                <w:noProof/>
+                              </w:rPr>
+                              <w:fldChar w:fldCharType="end"/>
+                            </w:r>
+                            <w:r>
+                              <w:t xml:space="preserve">. </w:t>
+                            </w:r>
+                            <w:proofErr w:type="gramStart"/>
+                            <w:r>
+                              <w:t>ábra</w:t>
+                            </w:r>
+                            <w:proofErr w:type="gramEnd"/>
+                            <w:r>
+                              <w:t xml:space="preserve">: termék egyed létezhet önmagában is, azonban rendelést kötelezően termékhez </w:t>
+                            </w:r>
+                            <w:r>
+                              <w:rPr>
+                                <w:noProof/>
+                              </w:rPr>
+                              <w:t xml:space="preserve"> kell rendelni</w:t>
+                            </w:r>
+                          </w:p>
+                        </w:txbxContent>
+                      </wps:txbx>
+                      <wps:bodyPr rot="0" spcFirstLastPara="0" vertOverflow="overflow" horzOverflow="overflow" vert="horz" wrap="square" lIns="0" tIns="0" rIns="0" bIns="0" numCol="1" spcCol="0" rtlCol="0" fromWordArt="0" anchor="t" anchorCtr="0" forceAA="0" compatLnSpc="1">
+                        <a:prstTxWarp prst="textNoShape">
+                          <a:avLst/>
+                        </a:prstTxWarp>
+                        <a:spAutoFit/>
+                      </wps:bodyPr>
+                    </wps:wsp>
+                  </a:graphicData>
+                </a:graphic>
+              </wp:anchor>
+            </w:drawing>
+          </mc:Choice>
+          <mc:Fallback>
+            <w:pict>
+              <v:shapetype id="_x0000_t202" coordsize="21600,21600" o:spt="202" path="m,l,21600r21600,l21600,xe">
+                <v:stroke joinstyle="miter"/>
+                <v:path gradientshapeok="t" o:connecttype="rect"/>
+              </v:shapetype>
+              <v:shape id="Szövegdoboz 20" o:spid="_x0000_s1026" type="#_x0000_t202" style="position:absolute;left:0;text-align:left;margin-left:89.75pt;margin-top:132.5pt;width:299.2pt;height:.05pt;z-index:251671552;visibility:visible;mso-wrap-style:square;mso-wrap-distance-left:9pt;mso-wrap-distance-top:0;mso-wrap-distance-right:9pt;mso-wrap-distance-bottom:0;mso-position-horizontal:absolute;mso-position-horizontal-relative:text;mso-position-vertical:absolute;mso-position-vertical-relative:text;v-text-anchor:top" o:gfxdata="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" stroked="f">
+                <v:textbox style="mso-fit-shape-to-text:t" inset="0,0,0,0">
+                  <w:txbxContent>
+                    <w:p>
+                      <w:pPr>
+                        <w:pStyle w:val="Kpalrs"/>
+                        <w:jc w:val="center"/>
+                        <w:rPr>
+                          <w:noProof/>
+                          <w:szCs w:val="28"/>
+                        </w:rPr>
+                      </w:pPr>
+                      <w:r>
+                        <w:rPr>
+                          <w:noProof/>
+                        </w:rPr>
+                        <w:fldChar w:fldCharType="begin"/>
+                      </w:r>
+                      <w:r>
+                        <w:rPr>
+                          <w:noProof/>
+                        </w:rPr>
+                        <w:instrText xml:space="preserve"> SEQ ábra \* ARABIC </w:instrText>
+                      </w:r>
+                      <w:r>
+                        <w:rPr>
+                          <w:noProof/>
+                        </w:rPr>
+                        <w:fldChar w:fldCharType="separate"/>
+                      </w:r>
+                      <w:r>
+                        <w:rPr>
+                          <w:noProof/>
+                        </w:rPr>
+                        <w:t>1</w:t>
+                      </w:r>
+                      <w:r>
+                        <w:rPr>
+                          <w:noProof/>
+                        </w:rPr>
+                        <w:fldChar w:fldCharType="end"/>
+                      </w:r>
+                      <w:r>
+                        <w:t xml:space="preserve">. </w:t>
+                      </w:r>
+                      <w:proofErr w:type="gramStart"/>
+                      <w:r>
+                        <w:t>ábra</w:t>
+                      </w:r>
+                      <w:proofErr w:type="gramEnd"/>
+                      <w:r>
+                        <w:t xml:space="preserve">: termék egyed létezhet önmagában is, azonban rendelést kötelezően termékhez </w:t>
+                      </w:r>
+                      <w:r>
+                        <w:rPr>
+                          <w:noProof/>
+                        </w:rPr>
+                        <w:t xml:space="preserve"> kell rendelni</w:t>
+                      </w:r>
+                    </w:p>
+                  </w:txbxContent>
+                </v:textbox>
+                <w10:wrap type="square"/>
+              </v:shape>
+            </w:pict>
+          </mc:Fallback>
+        </mc:AlternateContent>
+      </w:r>
+      <w:r>
+        <w:rPr>
+          <w:noProof/>
+          <w:lang w:eastAsia="hu-HU"/>
+        </w:rPr>
+        <w:drawing>
+          <wp:anchor distT="0" distB="0" distL="114300" distR="114300" simplePos="0" relativeHeight="251669504" behindDoc="0" locked="0" layoutInCell="1" allowOverlap="1" wp14:anchorId="657E92FE" wp14:editId="43DA00ED">
+            <wp:simplePos x="0" y="0"/>
+            <wp:positionH relativeFrom="column">
+              <wp:posOffset>1139825</wp:posOffset>
+            </wp:positionH>
+            <wp:positionV relativeFrom="paragraph">
+              <wp:posOffset>664210</wp:posOffset>
+            </wp:positionV>
+            <wp:extent cx="3799840" cy="961390"/>
+            <wp:effectExtent l="0" t="0" r="0" b="0"/>
+            <wp:wrapSquare wrapText="bothSides"/>
+            <wp:docPr id="15" name="Kép 15"/>
+            <wp:cNvGraphicFramePr>
+              <a:graphicFrameLocks xmlns:a="http://schemas.openxmlformats.org/drawingml/2006/main" noChangeAspect="1"/>
+            </wp:cNvGraphicFramePr>
+            <a:graphic xmlns:a="http://schemas.openxmlformats.org/drawingml/2006/main">
+              <a:graphicData uri="http://schemas.openxmlformats.org/drawingml/2006/picture">
+                <pic:pic xmlns:pic="http://schemas.openxmlformats.org/drawingml/2006/picture">
+                  <pic:nvPicPr>
+                    <pic:cNvPr id="0" name="rel_must.png"/>
+                    <pic:cNvPicPr/>
+                  </pic:nvPicPr>
+                  <pic:blipFill>
+                    <a:blip r:embed="rId40">
+                      <a:extLst>
+                        <a:ext uri="{28A0092B-C50C-407E-A947-70E740481C1C}">
+                          <a14:useLocalDpi xmlns:a14="http://schemas.microsoft.com/office/drawing/2010/main" val="0"/>
+                        </a:ext>
+                      </a:extLst>
+                    </a:blip>
+                    <a:stretch>
+                      <a:fillRect/>
+                    </a:stretch>
+                  </pic:blipFill>
+                  <pic:spPr>
+                    <a:xfrm>
+                      <a:off x="0" y="0"/>
+                      <a:ext cx="3799840" cy="961390"/>
+                    </a:xfrm>
+                    <a:prstGeom prst="rect">
+                      <a:avLst/>
+                    </a:prstGeom>
+                  </pic:spPr>
+                </pic:pic>
+              </a:graphicData>
+            </a:graphic>
+            <wp14:sizeRelH relativeFrom="page">
+              <wp14:pctWidth>0</wp14:pctWidth>
+            </wp14:sizeRelH>
+            <wp14:sizeRelV relativeFrom="page">
+              <wp14:pctHeight>0</wp14:pctHeight>
+            </wp14:sizeRelV>
+          </wp:anchor>
+        </w:drawing>
+      </w:r>
+      <w:r>
+        <w:rPr>
           <w:b/>
         </w:rPr>
         <w:t>kötelező</w:t>
@@ -5316,8 +5549,6 @@
       <w:r>
         <w:t>, a szemléltetés duplázott irányított vonallal történik</w:t>
       </w:r>
-      <w:bookmarkStart w:id="37" w:name="_GoBack"/>
-      <w:bookmarkEnd w:id="37"/>
     </w:p>
     <w:p>
       <w:pPr>
@@ -5351,10 +5582,599 @@
     </w:p>
     <w:p>
       <w:pPr>
-        <w:pStyle w:val="Standard"/>
-      </w:pPr>
-      <w:r>
-        <w:t xml:space="preserve">A feladat szempontjából fontos, illetve az </w:t>
+        <w:pStyle w:val="Textbody"/>
+        <w:numPr>
+          <w:ilvl w:val="0"/>
+          <w:numId w:val="26"/>
+        </w:numPr>
+      </w:pPr>
+      <w:r>
+        <w:t>Kapcsolatban szereplő egyedek számossága szerinti csoportosítás:</w:t>
+      </w:r>
+    </w:p>
+    <w:p>
+      <w:pPr>
+        <w:pStyle w:val="Textbody"/>
+        <w:numPr>
+          <w:ilvl w:val="0"/>
+          <w:numId w:val="28"/>
+        </w:numPr>
+      </w:pPr>
+      <w:proofErr w:type="spellStart"/>
+      <w:r>
+        <w:rPr>
+          <w:b/>
+        </w:rPr>
+        <w:t>egy-az-egyhez</w:t>
+      </w:r>
+      <w:proofErr w:type="spellEnd"/>
+      <w:r>
+        <w:rPr>
+          <w:b/>
+        </w:rPr>
+        <w:t xml:space="preserve"> kapcsolat</w:t>
+      </w:r>
+      <w:r>
+        <w:t>ról beszélünk abban az esetben, amennyiben a kapcsolatban minden egyed-előforduláshoz csak és kizárólag egy egyed-előfordulás kötődik</w:t>
+      </w:r>
+    </w:p>
+    <w:p>
+      <w:pPr>
+        <w:pStyle w:val="Textbody"/>
+        <w:numPr>
+          <w:ilvl w:val="0"/>
+          <w:numId w:val="28"/>
+        </w:numPr>
+      </w:pPr>
+      <w:r>
+        <w:rPr>
+          <w:noProof/>
+        </w:rPr>
+        <mc:AlternateContent>
+          <mc:Choice Requires="wps">
+            <w:drawing>
+              <wp:anchor distT="0" distB="0" distL="114300" distR="114300" simplePos="0" relativeHeight="251674624" behindDoc="0" locked="0" layoutInCell="1" allowOverlap="1" wp14:anchorId="5629E301" wp14:editId="1FF68B6F">
+                <wp:simplePos x="0" y="0"/>
+                <wp:positionH relativeFrom="column">
+                  <wp:posOffset>1073150</wp:posOffset>
+                </wp:positionH>
+                <wp:positionV relativeFrom="paragraph">
+                  <wp:posOffset>1547495</wp:posOffset>
+                </wp:positionV>
+                <wp:extent cx="3801745" cy="635"/>
+                <wp:effectExtent l="0" t="0" r="0" b="0"/>
+                <wp:wrapSquare wrapText="bothSides"/>
+                <wp:docPr id="22" name="Szövegdoboz 22"/>
+                <wp:cNvGraphicFramePr/>
+                <a:graphic xmlns:a="http://schemas.openxmlformats.org/drawingml/2006/main">
+                  <a:graphicData uri="http://schemas.microsoft.com/office/word/2010/wordprocessingShape">
+                    <wps:wsp>
+                      <wps:cNvSpPr txBox="1"/>
+                      <wps:spPr>
+                        <a:xfrm>
+                          <a:off x="0" y="0"/>
+                          <a:ext cx="3801745" cy="635"/>
+                        </a:xfrm>
+                        <a:prstGeom prst="rect">
+                          <a:avLst/>
+                        </a:prstGeom>
+                        <a:solidFill>
+                          <a:prstClr val="white"/>
+                        </a:solidFill>
+                        <a:ln>
+                          <a:noFill/>
+                        </a:ln>
+                        <a:effectLst/>
+                      </wps:spPr>
+                      <wps:txbx>
+                        <w:txbxContent>
+                          <w:p>
+                            <w:pPr>
+                              <w:pStyle w:val="Kpalrs"/>
+                              <w:jc w:val="center"/>
+                              <w:rPr>
+                                <w:noProof/>
+                                <w:szCs w:val="28"/>
+                              </w:rPr>
+                            </w:pPr>
+                            <w:r>
+                              <w:rPr>
+                                <w:noProof/>
+                              </w:rPr>
+                              <w:fldChar w:fldCharType="begin"/>
+                            </w:r>
+                            <w:r>
+                              <w:rPr>
+                                <w:noProof/>
+                              </w:rPr>
+                              <w:instrText xml:space="preserve"> SEQ ábra \* ARABIC </w:instrText>
+                            </w:r>
+                            <w:r>
+                              <w:rPr>
+                                <w:noProof/>
+                              </w:rPr>
+                              <w:fldChar w:fldCharType="separate"/>
+                            </w:r>
+                            <w:r>
+                              <w:rPr>
+                                <w:noProof/>
+                              </w:rPr>
+                              <w:t>2</w:t>
+                            </w:r>
+                            <w:r>
+                              <w:rPr>
+                                <w:noProof/>
+                              </w:rPr>
+                              <w:fldChar w:fldCharType="end"/>
+                            </w:r>
+                            <w:r>
+                              <w:t xml:space="preserve">. ábra: egy osztályközösséget több tanuló </w:t>
+                            </w:r>
+                            <w:proofErr w:type="spellStart"/>
+                            <w:r>
+                              <w:t>alkoz</w:t>
+                            </w:r>
+                            <w:proofErr w:type="spellEnd"/>
+                            <w:r>
+                              <w:t>, azonban egy tanuló csupán egy osztályhoz tartozik</w:t>
+                            </w:r>
+                          </w:p>
+                        </w:txbxContent>
+                      </wps:txbx>
+                      <wps:bodyPr rot="0" spcFirstLastPara="0" vertOverflow="overflow" horzOverflow="overflow" vert="horz" wrap="square" lIns="0" tIns="0" rIns="0" bIns="0" numCol="1" spcCol="0" rtlCol="0" fromWordArt="0" anchor="t" anchorCtr="0" forceAA="0" compatLnSpc="1">
+                        <a:prstTxWarp prst="textNoShape">
+                          <a:avLst/>
+                        </a:prstTxWarp>
+                        <a:spAutoFit/>
+                      </wps:bodyPr>
+                    </wps:wsp>
+                  </a:graphicData>
+                </a:graphic>
+              </wp:anchor>
+            </w:drawing>
+          </mc:Choice>
+          <mc:Fallback>
+            <w:pict>
+              <v:shape id="Szövegdoboz 22" o:spid="_x0000_s1027" type="#_x0000_t202" style="position:absolute;left:0;text-align:left;margin-left:84.5pt;margin-top:121.85pt;width:299.35pt;height:.05pt;z-index:251674624;visibility:visible;mso-wrap-style:square;mso-wrap-distance-left:9pt;mso-wrap-distance-top:0;mso-wrap-distance-right:9pt;mso-wrap-distance-bottom:0;mso-position-horizontal:absolute;mso-position-horizontal-relative:text;mso-position-vertical:absolute;mso-position-vertical-relative:text;v-text-anchor:top" o:gfxdata="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" stroked="f">
+                <v:textbox style="mso-fit-shape-to-text:t" inset="0,0,0,0">
+                  <w:txbxContent>
+                    <w:p>
+                      <w:pPr>
+                        <w:pStyle w:val="Kpalrs"/>
+                        <w:jc w:val="center"/>
+                        <w:rPr>
+                          <w:noProof/>
+                          <w:szCs w:val="28"/>
+                        </w:rPr>
+                      </w:pPr>
+                      <w:r>
+                        <w:rPr>
+                          <w:noProof/>
+                        </w:rPr>
+                        <w:fldChar w:fldCharType="begin"/>
+                      </w:r>
+                      <w:r>
+                        <w:rPr>
+                          <w:noProof/>
+                        </w:rPr>
+                        <w:instrText xml:space="preserve"> SEQ ábra \* ARABIC </w:instrText>
+                      </w:r>
+                      <w:r>
+                        <w:rPr>
+                          <w:noProof/>
+                        </w:rPr>
+                        <w:fldChar w:fldCharType="separate"/>
+                      </w:r>
+                      <w:r>
+                        <w:rPr>
+                          <w:noProof/>
+                        </w:rPr>
+                        <w:t>2</w:t>
+                      </w:r>
+                      <w:r>
+                        <w:rPr>
+                          <w:noProof/>
+                        </w:rPr>
+                        <w:fldChar w:fldCharType="end"/>
+                      </w:r>
+                      <w:r>
+                        <w:t xml:space="preserve">. ábra: egy osztályközösséget több tanuló </w:t>
+                      </w:r>
+                      <w:proofErr w:type="spellStart"/>
+                      <w:r>
+                        <w:t>alkoz</w:t>
+                      </w:r>
+                      <w:proofErr w:type="spellEnd"/>
+                      <w:r>
+                        <w:t>, azonban egy tanuló csupán egy osztályhoz tartozik</w:t>
+                      </w:r>
+                    </w:p>
+                  </w:txbxContent>
+                </v:textbox>
+                <w10:wrap type="square"/>
+              </v:shape>
+            </w:pict>
+          </mc:Fallback>
+        </mc:AlternateContent>
+      </w:r>
+      <w:r>
+        <w:rPr>
+          <w:noProof/>
+          <w:lang w:eastAsia="hu-HU"/>
+        </w:rPr>
+        <w:drawing>
+          <wp:anchor distT="0" distB="0" distL="114300" distR="114300" simplePos="0" relativeHeight="251672576" behindDoc="0" locked="0" layoutInCell="1" allowOverlap="1" wp14:anchorId="40EADC55" wp14:editId="0D138B90">
+            <wp:simplePos x="0" y="0"/>
+            <wp:positionH relativeFrom="column">
+              <wp:posOffset>1073150</wp:posOffset>
+            </wp:positionH>
+            <wp:positionV relativeFrom="paragraph">
+              <wp:posOffset>528320</wp:posOffset>
+            </wp:positionV>
+            <wp:extent cx="3801745" cy="962025"/>
+            <wp:effectExtent l="0" t="0" r="8255" b="9525"/>
+            <wp:wrapSquare wrapText="bothSides"/>
+            <wp:docPr id="21" name="Kép 21"/>
+            <wp:cNvGraphicFramePr>
+              <a:graphicFrameLocks xmlns:a="http://schemas.openxmlformats.org/drawingml/2006/main" noChangeAspect="1"/>
+            </wp:cNvGraphicFramePr>
+            <a:graphic xmlns:a="http://schemas.openxmlformats.org/drawingml/2006/main">
+              <a:graphicData uri="http://schemas.openxmlformats.org/drawingml/2006/picture">
+                <pic:pic xmlns:pic="http://schemas.openxmlformats.org/drawingml/2006/picture">
+                  <pic:nvPicPr>
+                    <pic:cNvPr id="0" name="rel_one_to_more.png"/>
+                    <pic:cNvPicPr/>
+                  </pic:nvPicPr>
+                  <pic:blipFill>
+                    <a:blip r:embed="rId41">
+                      <a:extLst>
+                        <a:ext uri="{28A0092B-C50C-407E-A947-70E740481C1C}">
+                          <a14:useLocalDpi xmlns:a14="http://schemas.microsoft.com/office/drawing/2010/main" val="0"/>
+                        </a:ext>
+                      </a:extLst>
+                    </a:blip>
+                    <a:stretch>
+                      <a:fillRect/>
+                    </a:stretch>
+                  </pic:blipFill>
+                  <pic:spPr>
+                    <a:xfrm>
+                      <a:off x="0" y="0"/>
+                      <a:ext cx="3801745" cy="962025"/>
+                    </a:xfrm>
+                    <a:prstGeom prst="rect">
+                      <a:avLst/>
+                    </a:prstGeom>
+                  </pic:spPr>
+                </pic:pic>
+              </a:graphicData>
+            </a:graphic>
+            <wp14:sizeRelH relativeFrom="page">
+              <wp14:pctWidth>0</wp14:pctWidth>
+            </wp14:sizeRelH>
+            <wp14:sizeRelV relativeFrom="page">
+              <wp14:pctHeight>0</wp14:pctHeight>
+            </wp14:sizeRelV>
+          </wp:anchor>
+        </w:drawing>
+      </w:r>
+      <w:proofErr w:type="spellStart"/>
+      <w:r>
+        <w:rPr>
+          <w:b/>
+        </w:rPr>
+        <w:t>egy-a-többhöz</w:t>
+      </w:r>
+      <w:proofErr w:type="spellEnd"/>
+      <w:r>
+        <w:rPr>
+          <w:b/>
+        </w:rPr>
+        <w:t xml:space="preserve"> kapcsolat </w:t>
+      </w:r>
+      <w:r>
+        <w:t>esetén egy egyed-előforduláshoz több egyed-előfordulás is kapcsolódhat</w:t>
+      </w:r>
+    </w:p>
+    <w:p>
+      <w:pPr>
+        <w:rPr>
+          <w:sz w:val="22"/>
+        </w:rPr>
+      </w:pPr>
+      <w:r>
+        <w:br w:type="page"/>
+      </w:r>
+    </w:p>
+    <w:p>
+      <w:pPr>
+        <w:pStyle w:val="Textbody"/>
+        <w:numPr>
+          <w:ilvl w:val="0"/>
+          <w:numId w:val="28"/>
+        </w:numPr>
+      </w:pPr>
+      <w:r>
+        <w:rPr>
+          <w:noProof/>
+        </w:rPr>
+        <w:lastRenderedPageBreak/>
+        <mc:AlternateContent>
+          <mc:Choice Requires="wps">
+            <w:drawing>
+              <wp:anchor distT="0" distB="0" distL="114300" distR="114300" simplePos="0" relativeHeight="251677696" behindDoc="0" locked="0" layoutInCell="1" allowOverlap="1" wp14:anchorId="3EC70F0F" wp14:editId="75998E29">
+                <wp:simplePos x="0" y="0"/>
+                <wp:positionH relativeFrom="column">
+                  <wp:posOffset>996950</wp:posOffset>
+                </wp:positionH>
+                <wp:positionV relativeFrom="paragraph">
+                  <wp:posOffset>1661160</wp:posOffset>
+                </wp:positionV>
+                <wp:extent cx="3799840" cy="635"/>
+                <wp:effectExtent l="0" t="0" r="0" b="0"/>
+                <wp:wrapTight wrapText="bothSides">
+                  <wp:wrapPolygon edited="0">
+                    <wp:start x="0" y="0"/>
+                    <wp:lineTo x="0" y="21600"/>
+                    <wp:lineTo x="21600" y="21600"/>
+                    <wp:lineTo x="21600" y="0"/>
+                  </wp:wrapPolygon>
+                </wp:wrapTight>
+                <wp:docPr id="25" name="Szövegdoboz 25"/>
+                <wp:cNvGraphicFramePr/>
+                <a:graphic xmlns:a="http://schemas.openxmlformats.org/drawingml/2006/main">
+                  <a:graphicData uri="http://schemas.microsoft.com/office/word/2010/wordprocessingShape">
+                    <wps:wsp>
+                      <wps:cNvSpPr txBox="1"/>
+                      <wps:spPr>
+                        <a:xfrm>
+                          <a:off x="0" y="0"/>
+                          <a:ext cx="3799840" cy="635"/>
+                        </a:xfrm>
+                        <a:prstGeom prst="rect">
+                          <a:avLst/>
+                        </a:prstGeom>
+                        <a:solidFill>
+                          <a:prstClr val="white"/>
+                        </a:solidFill>
+                        <a:ln>
+                          <a:noFill/>
+                        </a:ln>
+                        <a:effectLst/>
+                      </wps:spPr>
+                      <wps:txbx>
+                        <w:txbxContent>
+                          <w:p>
+                            <w:pPr>
+                              <w:pStyle w:val="Kpalrs"/>
+                              <w:jc w:val="center"/>
+                              <w:rPr>
+                                <w:noProof/>
+                                <w:szCs w:val="28"/>
+                              </w:rPr>
+                            </w:pPr>
+                            <w:r>
+                              <w:rPr>
+                                <w:noProof/>
+                              </w:rPr>
+                              <w:fldChar w:fldCharType="begin"/>
+                            </w:r>
+                            <w:r>
+                              <w:rPr>
+                                <w:noProof/>
+                              </w:rPr>
+                              <w:instrText xml:space="preserve"> SEQ ábra \* ARABIC </w:instrText>
+                            </w:r>
+                            <w:r>
+                              <w:rPr>
+                                <w:noProof/>
+                              </w:rPr>
+                              <w:fldChar w:fldCharType="separate"/>
+                            </w:r>
+                            <w:r>
+                              <w:rPr>
+                                <w:noProof/>
+                              </w:rPr>
+                              <w:t>3</w:t>
+                            </w:r>
+                            <w:r>
+                              <w:rPr>
+                                <w:noProof/>
+                              </w:rPr>
+                              <w:fldChar w:fldCharType="end"/>
+                            </w:r>
+                            <w:r>
+                              <w:t>. ábra: egy országhoz több folyó is tartozhat, ugyanakkor egy folyó több országon keresztül is futhat</w:t>
+                            </w:r>
+                          </w:p>
+                        </w:txbxContent>
+                      </wps:txbx>
+                      <wps:bodyPr rot="0" spcFirstLastPara="0" vertOverflow="overflow" horzOverflow="overflow" vert="horz" wrap="square" lIns="0" tIns="0" rIns="0" bIns="0" numCol="1" spcCol="0" rtlCol="0" fromWordArt="0" anchor="t" anchorCtr="0" forceAA="0" compatLnSpc="1">
+                        <a:prstTxWarp prst="textNoShape">
+                          <a:avLst/>
+                        </a:prstTxWarp>
+                        <a:spAutoFit/>
+                      </wps:bodyPr>
+                    </wps:wsp>
+                  </a:graphicData>
+                </a:graphic>
+              </wp:anchor>
+            </w:drawing>
+          </mc:Choice>
+          <mc:Fallback>
+            <w:pict>
+              <v:shape id="Szövegdoboz 25" o:spid="_x0000_s1028" type="#_x0000_t202" style="position:absolute;left:0;text-align:left;margin-left:78.5pt;margin-top:130.8pt;width:299.2pt;height:.05pt;z-index:251677696;visibility:visible;mso-wrap-style:square;mso-wrap-distance-left:9pt;mso-wrap-distance-top:0;mso-wrap-distance-right:9pt;mso-wrap-distance-bottom:0;mso-position-horizontal:absolute;mso-position-horizontal-relative:text;mso-position-vertical:absolute;mso-position-vertical-relative:text;v-text-anchor:top" o:gfxdata="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" stroked="f">
+                <v:textbox style="mso-fit-shape-to-text:t" inset="0,0,0,0">
+                  <w:txbxContent>
+                    <w:p>
+                      <w:pPr>
+                        <w:pStyle w:val="Kpalrs"/>
+                        <w:jc w:val="center"/>
+                        <w:rPr>
+                          <w:noProof/>
+                          <w:szCs w:val="28"/>
+                        </w:rPr>
+                      </w:pPr>
+                      <w:r>
+                        <w:rPr>
+                          <w:noProof/>
+                        </w:rPr>
+                        <w:fldChar w:fldCharType="begin"/>
+                      </w:r>
+                      <w:r>
+                        <w:rPr>
+                          <w:noProof/>
+                        </w:rPr>
+                        <w:instrText xml:space="preserve"> SEQ ábra \* ARABIC </w:instrText>
+                      </w:r>
+                      <w:r>
+                        <w:rPr>
+                          <w:noProof/>
+                        </w:rPr>
+                        <w:fldChar w:fldCharType="separate"/>
+                      </w:r>
+                      <w:r>
+                        <w:rPr>
+                          <w:noProof/>
+                        </w:rPr>
+                        <w:t>3</w:t>
+                      </w:r>
+                      <w:r>
+                        <w:rPr>
+                          <w:noProof/>
+                        </w:rPr>
+                        <w:fldChar w:fldCharType="end"/>
+                      </w:r>
+                      <w:r>
+                        <w:t>. ábra: egy országhoz több folyó is tartozhat, ugyanakkor egy folyó több országon keresztül is futhat</w:t>
+                      </w:r>
+                    </w:p>
+                  </w:txbxContent>
+                </v:textbox>
+                <w10:wrap type="tight"/>
+              </v:shape>
+            </w:pict>
+          </mc:Fallback>
+        </mc:AlternateContent>
+      </w:r>
+      <w:r>
+        <w:rPr>
+          <w:noProof/>
+          <w:lang w:eastAsia="hu-HU"/>
+        </w:rPr>
+        <w:drawing>
+          <wp:anchor distT="0" distB="0" distL="114300" distR="114300" simplePos="0" relativeHeight="251675648" behindDoc="1" locked="0" layoutInCell="1" allowOverlap="1" wp14:anchorId="24269741" wp14:editId="778564E3">
+            <wp:simplePos x="0" y="0"/>
+            <wp:positionH relativeFrom="column">
+              <wp:posOffset>996950</wp:posOffset>
+            </wp:positionH>
+            <wp:positionV relativeFrom="paragraph">
+              <wp:posOffset>642620</wp:posOffset>
+            </wp:positionV>
+            <wp:extent cx="3799840" cy="961390"/>
+            <wp:effectExtent l="0" t="0" r="0" b="0"/>
+            <wp:wrapTight wrapText="bothSides">
+              <wp:wrapPolygon edited="1">
+                <wp:start x="-5847" y="0"/>
+                <wp:lineTo x="-6063" y="21600"/>
+                <wp:lineTo x="25231" y="21600"/>
+                <wp:lineTo x="25176" y="0"/>
+                <wp:lineTo x="-5847" y="0"/>
+              </wp:wrapPolygon>
+            </wp:wrapTight>
+            <wp:docPr id="23" name="Kép 23"/>
+            <wp:cNvGraphicFramePr>
+              <a:graphicFrameLocks xmlns:a="http://schemas.openxmlformats.org/drawingml/2006/main" noChangeAspect="1"/>
+            </wp:cNvGraphicFramePr>
+            <a:graphic xmlns:a="http://schemas.openxmlformats.org/drawingml/2006/main">
+              <a:graphicData uri="http://schemas.openxmlformats.org/drawingml/2006/picture">
+                <pic:pic xmlns:pic="http://schemas.openxmlformats.org/drawingml/2006/picture">
+                  <pic:nvPicPr>
+                    <pic:cNvPr id="0" name="rel_more_to_more.png"/>
+                    <pic:cNvPicPr/>
+                  </pic:nvPicPr>
+                  <pic:blipFill>
+                    <a:blip r:embed="rId42">
+                      <a:extLst>
+                        <a:ext uri="{28A0092B-C50C-407E-A947-70E740481C1C}">
+                          <a14:useLocalDpi xmlns:a14="http://schemas.microsoft.com/office/drawing/2010/main" val="0"/>
+                        </a:ext>
+                      </a:extLst>
+                    </a:blip>
+                    <a:stretch>
+                      <a:fillRect/>
+                    </a:stretch>
+                  </pic:blipFill>
+                  <pic:spPr>
+                    <a:xfrm>
+                      <a:off x="0" y="0"/>
+                      <a:ext cx="3799840" cy="961390"/>
+                    </a:xfrm>
+                    <a:prstGeom prst="rect">
+                      <a:avLst/>
+                    </a:prstGeom>
+                  </pic:spPr>
+                </pic:pic>
+              </a:graphicData>
+            </a:graphic>
+            <wp14:sizeRelH relativeFrom="page">
+              <wp14:pctWidth>0</wp14:pctWidth>
+            </wp14:sizeRelH>
+            <wp14:sizeRelV relativeFrom="page">
+              <wp14:pctHeight>0</wp14:pctHeight>
+            </wp14:sizeRelV>
+          </wp:anchor>
+        </w:drawing>
+      </w:r>
+      <w:r>
+        <w:t xml:space="preserve">míg </w:t>
+      </w:r>
+      <w:r>
+        <w:t>a</w:t>
+      </w:r>
+      <w:r>
+        <w:rPr>
+          <w:b/>
+        </w:rPr>
+        <w:t xml:space="preserve"> </w:t>
+      </w:r>
+      <w:proofErr w:type="spellStart"/>
+      <w:r>
+        <w:rPr>
+          <w:b/>
+        </w:rPr>
+        <w:t>több-a-többhöz</w:t>
+      </w:r>
+      <w:proofErr w:type="spellEnd"/>
+      <w:r>
+        <w:rPr>
+          <w:b/>
+        </w:rPr>
+        <w:t xml:space="preserve"> kapcsolat</w:t>
+      </w:r>
+      <w:r>
+        <w:t xml:space="preserve"> nevét onnan kapta, hogy </w:t>
+      </w:r>
+      <w:r>
+        <w:t>a kapcsolatban szereplő egyedek között mindkét irányban több egyed-előfordulás is engedélyezett</w:t>
+      </w:r>
+    </w:p>
+    <w:p>
+      <w:pPr>
+        <w:pStyle w:val="Textbody"/>
+        <w:spacing w:before="480"/>
+      </w:pPr>
+    </w:p>
+    <w:p>
+      <w:pPr>
+        <w:pStyle w:val="Textbody"/>
+        <w:spacing w:before="480"/>
+      </w:pPr>
+      <w:r>
+        <w:t>A</w:t>
+      </w:r>
+      <w:r>
+        <w:t xml:space="preserve"> feladat szempontjából fontos, illetve az </w:t>
       </w:r>
       <w:proofErr w:type="spellStart"/>
       <w:r>
@@ -5539,11 +6359,7 @@
         <w:t>végrehajtási ideje</w:t>
       </w:r>
       <w:r>
-        <w:t xml:space="preserve"> is számos tényezőtől függhet, ezek közül az egyik, hogy mely gépen vagy milyen erőforrás segítségével hajtódnak végre. Abban az esetben, ha a már megfelelően definiált és végrehajtásra váró feladatok több erőforráson is végrehajtódhatnak, úgy érdemes a kivitelezéssel járó időket rögzíteni, tárolni. Erre az egyik legegyszerűbb és legkézenfekvőbb megoldás egy mátrix, amelyben az oszlopok jelölhetik a végrehajtásra váró feladatokat, a sorok pedig a különböző erőforrásokat, legyenek azon </w:t>
-      </w:r>
-      <w:r>
-        <w:lastRenderedPageBreak/>
-        <w:t>mechanikus vagy emberi jellegűek.</w:t>
+        <w:t xml:space="preserve"> is számos tényezőtől függhet, ezek közül az egyik, hogy mely gépen vagy milyen erőforrás segítségével hajtódnak végre. Abban az esetben, ha a már megfelelően definiált és végrehajtásra váró feladatok több erőforráson is végrehajtódhatnak, úgy érdemes a kivitelezéssel járó időket rögzíteni, tárolni. Erre az egyik legegyszerűbb és legkézenfekvőbb megoldás egy mátrix, amelyben az oszlopok jelölhetik a végrehajtásra váró feladatokat, a sorok pedig a különböző erőforrásokat, legyenek azon mechanikus vagy emberi jellegűek.</w:t>
       </w:r>
       <w:r>
         <w:br/>
@@ -5623,7 +6439,7 @@
                     <pic:cNvPicPr/>
                   </pic:nvPicPr>
                   <pic:blipFill>
-                    <a:blip r:embed="rId39">
+                    <a:blip r:embed="rId43">
                       <a:lum/>
                       <a:alphaModFix/>
                     </a:blip>
@@ -5715,37 +6531,176 @@
     </w:p>
     <w:p>
       <w:pPr>
+        <w:pStyle w:val="Textbody"/>
+      </w:pPr>
+      <w:r>
+        <w:t>A fenti ábrából könnyen látható a projektek, illetve a hozzájuk kapcsolódó feladatok relációja. A projektmenedzsment rendszerben elsőként a projekteket, majd a feladatokat hozzuk létre. Mivel elsőként a projektek jönnek létre, úgy konvencionálisan létezhet projekt feladat nélkül, azonban feladat önmagában nem, azt hozzá kell rendelni egy már meglévő projekt</w:t>
+      </w:r>
+      <w:bookmarkStart w:id="37" w:name="cch_f3c5bb139bf16b8"/>
+      <w:bookmarkEnd w:id="37"/>
+      <w:r>
+        <w:t>hez.</w:t>
+      </w:r>
+    </w:p>
+    <w:p>
+      <w:pPr>
         <w:pStyle w:val="Standard"/>
         <w:jc w:val="left"/>
       </w:pPr>
       <w:r>
-        <w:t>A fenti ábrából könnyen látható a projektek, illetve a hozzájuk kapcsolódó feladatok relációja. A projektmenedzsment rendszerben elsőként a projekteket, majd a feladatokat hozzuk létre. Mivel elsőként a projektek jönnek létre, úgy konvencionálisan létezhet projekt feladat nélkül, azonban feladat önmagában nem, azt hozzá kell rendelni egy már meglévő projekt</w:t>
-      </w:r>
-      <w:bookmarkStart w:id="38" w:name="cch_f3c5bb139bf16b8"/>
+        <w:t xml:space="preserve">A vázolt </w:t>
+      </w:r>
+      <w:proofErr w:type="spellStart"/>
+      <w:r>
+        <w:t>ER-modell</w:t>
+      </w:r>
+      <w:proofErr w:type="spellEnd"/>
+      <w:r>
+        <w:t xml:space="preserve"> ábrából pedig már könnyen meghatározhatók az adatbázisbeli letároláshoz szükséges táblák</w:t>
+      </w:r>
+      <w:r>
+        <w:t xml:space="preserve"> a megfelelő attribútumaikkal. </w:t>
+      </w:r>
+    </w:p>
+    <w:p>
+      <w:pPr>
+        <w:pStyle w:val="Cmsor3"/>
+      </w:pPr>
+      <w:r>
+        <w:t>A relációs séma</w:t>
+      </w:r>
+    </w:p>
+    <w:p>
+      <w:pPr>
+        <w:pStyle w:val="Textbody"/>
+      </w:pPr>
+      <w:r>
+        <w:t>(</w:t>
+      </w:r>
+      <w:r>
+        <w:t>Szűcs Miklós mesteroktató tantárgyjegyzetei</w:t>
+      </w:r>
+      <w:r>
+        <w:br/>
+      </w:r>
+      <w:r>
+        <w:t>https://hu.wikipedia.org/wiki/Rel%C3%A1ci%C3%B3s_adatmodell</w:t>
+      </w:r>
+      <w:r>
+        <w:t>)</w:t>
+      </w:r>
+    </w:p>
+    <w:p>
+      <w:pPr>
+        <w:pStyle w:val="Textbody"/>
+      </w:pPr>
+      <w:r>
+        <w:t>A relációs séma</w:t>
+      </w:r>
+      <w:r>
+        <w:t xml:space="preserve"> vagy adatmodell</w:t>
+      </w:r>
+      <w:r>
+        <w:t xml:space="preserve"> E</w:t>
+      </w:r>
+      <w:proofErr w:type="gramStart"/>
+      <w:r>
+        <w:t>.F</w:t>
+      </w:r>
+      <w:proofErr w:type="gramEnd"/>
+      <w:r>
+        <w:t xml:space="preserve">. </w:t>
+      </w:r>
+      <w:proofErr w:type="spellStart"/>
+      <w:r>
+        <w:t>Codd</w:t>
+      </w:r>
+      <w:proofErr w:type="spellEnd"/>
+      <w:r>
+        <w:t xml:space="preserve"> nevéhez fűződik</w:t>
+      </w:r>
+      <w:r>
+        <w:t xml:space="preserve">, aki 1970-ben publikált </w:t>
+      </w:r>
+      <w:proofErr w:type="gramStart"/>
+      <w:r>
+        <w:t>A</w:t>
+      </w:r>
+      <w:proofErr w:type="gramEnd"/>
+      <w:r>
+        <w:t xml:space="preserve"> </w:t>
+      </w:r>
+      <w:proofErr w:type="spellStart"/>
+      <w:r>
+        <w:t>Relational</w:t>
+      </w:r>
+      <w:proofErr w:type="spellEnd"/>
+      <w:r>
+        <w:t xml:space="preserve"> </w:t>
+      </w:r>
+      <w:proofErr w:type="spellStart"/>
+      <w:r>
+        <w:t>Model</w:t>
+      </w:r>
+      <w:proofErr w:type="spellEnd"/>
+      <w:r>
+        <w:t xml:space="preserve"> of Data </w:t>
+      </w:r>
+      <w:proofErr w:type="spellStart"/>
+      <w:r>
+        <w:t>for</w:t>
+      </w:r>
+      <w:proofErr w:type="spellEnd"/>
+      <w:r>
+        <w:t xml:space="preserve"> </w:t>
+      </w:r>
+      <w:proofErr w:type="spellStart"/>
+      <w:r>
+        <w:t>Large</w:t>
+      </w:r>
+      <w:proofErr w:type="spellEnd"/>
+      <w:r>
+        <w:t xml:space="preserve"> </w:t>
+      </w:r>
+      <w:proofErr w:type="spellStart"/>
+      <w:r>
+        <w:t>Shared</w:t>
+      </w:r>
+      <w:proofErr w:type="spellEnd"/>
+      <w:r>
+        <w:t xml:space="preserve"> Data </w:t>
+      </w:r>
+      <w:proofErr w:type="spellStart"/>
+      <w:r>
+        <w:t>Banks</w:t>
+      </w:r>
+      <w:proofErr w:type="spellEnd"/>
+      <w:r>
+        <w:t xml:space="preserve"> cikkében mutatta be azt. </w:t>
+      </w:r>
+      <w:r>
+        <w:t xml:space="preserve">Kulcsfogalomként jelenik meg a matematikából már ismert reláció fogalma, amely lényegében a Descartes-szorzat részhalmaza. A Descartes-szorzat pedig valójában önálló egységek egymás mellé rendelése. A relációs adatmodell erre a </w:t>
+      </w:r>
+      <w:r>
+        <w:t>típusú relációra épül</w:t>
+      </w:r>
+      <w:r>
+        <w:t>. Adatmodellként meghatározza az adatmodelleket és az adatmodelleken értelmezett műveleteket is. A relációs adatmodell csupán logikai szempontból határoz meg dolgokat, így a tényleges hardveres megvalósítással,</w:t>
+      </w:r>
+      <w:r>
+        <w:t xml:space="preserve"> mint a memóriában való tárolással, az adatok onnan ki-, és bemozgatásával,</w:t>
+      </w:r>
+      <w:r>
+        <w:t xml:space="preserve"> illetve az információ tárolásának</w:t>
+      </w:r>
+      <w:r>
+        <w:t xml:space="preserve"> egyéb</w:t>
+      </w:r>
+      <w:r>
+        <w:t xml:space="preserve"> módszereivel nem foglalkozik. </w:t>
+      </w:r>
+      <w:bookmarkStart w:id="38" w:name="_GoBack"/>
       <w:bookmarkEnd w:id="38"/>
-      <w:r>
-        <w:t>hez.</w:t>
-      </w:r>
-    </w:p>
-    <w:p>
-      <w:pPr>
-        <w:pStyle w:val="Standard"/>
-        <w:jc w:val="left"/>
-      </w:pPr>
-      <w:r>
-        <w:t xml:space="preserve">A vázolt </w:t>
-      </w:r>
-      <w:proofErr w:type="spellStart"/>
-      <w:r>
-        <w:t>ER-modell</w:t>
-      </w:r>
-      <w:proofErr w:type="spellEnd"/>
-      <w:r>
-        <w:t xml:space="preserve"> ábrából pedig már könnyen meghatározhatók az adatbázisbeli letároláshoz szükséges táblák a megfelelő attribútumaikkal. </w:t>
-      </w:r>
-      <w:r>
-        <w:br/>
-      </w:r>
     </w:p>
     <w:p>
       <w:pPr>
@@ -5805,7 +6760,7 @@
                     <pic:cNvPicPr/>
                   </pic:nvPicPr>
                   <pic:blipFill>
-                    <a:blip r:embed="rId40">
+                    <a:blip r:embed="rId44">
                       <a:lum/>
                       <a:alphaModFix/>
                     </a:blip>
@@ -7073,8 +8028,8 @@
       </w:pPr>
     </w:p>
     <w:sectPr>
-      <w:headerReference w:type="default" r:id="rId41"/>
-      <w:footerReference w:type="default" r:id="rId42"/>
+      <w:headerReference w:type="default" r:id="rId45"/>
+      <w:footerReference w:type="default" r:id="rId46"/>
       <w:pgSz w:w="11906" w:h="16838"/>
       <w:pgMar w:top="1418" w:right="1418" w:bottom="1418" w:left="1985" w:header="709" w:footer="709" w:gutter="0"/>
       <w:cols w:space="708"/>
@@ -7180,7 +8135,7 @@
       <w:rPr>
         <w:noProof/>
       </w:rPr>
-      <w:t>21</w:t>
+      <w:t>23</w:t>
     </w:r>
     <w:r>
       <w:fldChar w:fldCharType="end"/>
@@ -7586,7 +8541,7 @@
   <w:abstractNum w:abstractNumId="5">
     <w:nsid w:val="24C14663"/>
     <w:multiLevelType w:val="hybridMultilevel"/>
-    <w:tmpl w:val="447A8F0C"/>
+    <w:tmpl w:val="A3F8D6BA"/>
     <w:lvl w:ilvl="0" w:tplc="62DC272C">
       <w:start w:val="1"/>
       <w:numFmt w:val="upperRoman"/>
@@ -7599,16 +8554,19 @@
         <w:rFonts w:hint="default"/>
       </w:rPr>
     </w:lvl>
-    <w:lvl w:ilvl="1" w:tplc="040E0019" w:tentative="1">
-      <w:start w:val="1"/>
-      <w:numFmt w:val="lowerLetter"/>
-      <w:lvlText w:val="%2."/>
+    <w:lvl w:ilvl="1" w:tplc="040E0001">
+      <w:start w:val="1"/>
+      <w:numFmt w:val="bullet"/>
+      <w:lvlText w:val=""/>
       <w:lvlJc w:val="left"/>
       <w:pPr>
         <w:ind w:left="1440" w:hanging="360"/>
       </w:pPr>
-    </w:lvl>
-    <w:lvl w:ilvl="2" w:tplc="040E001B" w:tentative="1">
+      <w:rPr>
+        <w:rFonts w:ascii="Symbol" w:hAnsi="Symbol" w:hint="default"/>
+      </w:rPr>
+    </w:lvl>
+    <w:lvl w:ilvl="2" w:tplc="040E001B">
       <w:start w:val="1"/>
       <w:numFmt w:val="lowerRoman"/>
       <w:lvlText w:val="%3."/>
@@ -8668,6 +9626,119 @@
     </w:lvl>
   </w:abstractNum>
   <w:abstractNum w:abstractNumId="18">
+    <w:nsid w:val="5DC5232C"/>
+    <w:multiLevelType w:val="hybridMultilevel"/>
+    <w:tmpl w:val="25B88D44"/>
+    <w:lvl w:ilvl="0" w:tplc="040E0001">
+      <w:start w:val="1"/>
+      <w:numFmt w:val="bullet"/>
+      <w:lvlText w:val=""/>
+      <w:lvlJc w:val="left"/>
+      <w:pPr>
+        <w:ind w:left="1778" w:hanging="360"/>
+      </w:pPr>
+      <w:rPr>
+        <w:rFonts w:ascii="Symbol" w:hAnsi="Symbol" w:hint="default"/>
+      </w:rPr>
+    </w:lvl>
+    <w:lvl w:ilvl="1" w:tplc="040E0003" w:tentative="1">
+      <w:start w:val="1"/>
+      <w:numFmt w:val="bullet"/>
+      <w:lvlText w:val="o"/>
+      <w:lvlJc w:val="left"/>
+      <w:pPr>
+        <w:ind w:left="2498" w:hanging="360"/>
+      </w:pPr>
+      <w:rPr>
+        <w:rFonts w:ascii="Courier New" w:hAnsi="Courier New" w:cs="Courier New" w:hint="default"/>
+      </w:rPr>
+    </w:lvl>
+    <w:lvl w:ilvl="2" w:tplc="040E0005" w:tentative="1">
+      <w:start w:val="1"/>
+      <w:numFmt w:val="bullet"/>
+      <w:lvlText w:val=""/>
+      <w:lvlJc w:val="left"/>
+      <w:pPr>
+        <w:ind w:left="3218" w:hanging="360"/>
+      </w:pPr>
+      <w:rPr>
+        <w:rFonts w:ascii="Wingdings" w:hAnsi="Wingdings" w:hint="default"/>
+      </w:rPr>
+    </w:lvl>
+    <w:lvl w:ilvl="3" w:tplc="040E0001" w:tentative="1">
+      <w:start w:val="1"/>
+      <w:numFmt w:val="bullet"/>
+      <w:lvlText w:val=""/>
+      <w:lvlJc w:val="left"/>
+      <w:pPr>
+        <w:ind w:left="3938" w:hanging="360"/>
+      </w:pPr>
+      <w:rPr>
+        <w:rFonts w:ascii="Symbol" w:hAnsi="Symbol" w:hint="default"/>
+      </w:rPr>
+    </w:lvl>
+    <w:lvl w:ilvl="4" w:tplc="040E0003" w:tentative="1">
+      <w:start w:val="1"/>
+      <w:numFmt w:val="bullet"/>
+      <w:lvlText w:val="o"/>
+      <w:lvlJc w:val="left"/>
+      <w:pPr>
+        <w:ind w:left="4658" w:hanging="360"/>
+      </w:pPr>
+      <w:rPr>
+        <w:rFonts w:ascii="Courier New" w:hAnsi="Courier New" w:cs="Courier New" w:hint="default"/>
+      </w:rPr>
+    </w:lvl>
+    <w:lvl w:ilvl="5" w:tplc="040E0005" w:tentative="1">
+      <w:start w:val="1"/>
+      <w:numFmt w:val="bullet"/>
+      <w:lvlText w:val=""/>
+      <w:lvlJc w:val="left"/>
+      <w:pPr>
+        <w:ind w:left="5378" w:hanging="360"/>
+      </w:pPr>
+      <w:rPr>
+        <w:rFonts w:ascii="Wingdings" w:hAnsi="Wingdings" w:hint="default"/>
+      </w:rPr>
+    </w:lvl>
+    <w:lvl w:ilvl="6" w:tplc="040E0001" w:tentative="1">
+      <w:start w:val="1"/>
+      <w:numFmt w:val="bullet"/>
+      <w:lvlText w:val=""/>
+      <w:lvlJc w:val="left"/>
+      <w:pPr>
+        <w:ind w:left="6098" w:hanging="360"/>
+      </w:pPr>
+      <w:rPr>
+        <w:rFonts w:ascii="Symbol" w:hAnsi="Symbol" w:hint="default"/>
+      </w:rPr>
+    </w:lvl>
+    <w:lvl w:ilvl="7" w:tplc="040E0003" w:tentative="1">
+      <w:start w:val="1"/>
+      <w:numFmt w:val="bullet"/>
+      <w:lvlText w:val="o"/>
+      <w:lvlJc w:val="left"/>
+      <w:pPr>
+        <w:ind w:left="6818" w:hanging="360"/>
+      </w:pPr>
+      <w:rPr>
+        <w:rFonts w:ascii="Courier New" w:hAnsi="Courier New" w:cs="Courier New" w:hint="default"/>
+      </w:rPr>
+    </w:lvl>
+    <w:lvl w:ilvl="8" w:tplc="040E0005" w:tentative="1">
+      <w:start w:val="1"/>
+      <w:numFmt w:val="bullet"/>
+      <w:lvlText w:val=""/>
+      <w:lvlJc w:val="left"/>
+      <w:pPr>
+        <w:ind w:left="7538" w:hanging="360"/>
+      </w:pPr>
+      <w:rPr>
+        <w:rFonts w:ascii="Wingdings" w:hAnsi="Wingdings" w:hint="default"/>
+      </w:rPr>
+    </w:lvl>
+  </w:abstractNum>
+  <w:abstractNum w:abstractNumId="19">
     <w:nsid w:val="62B764D0"/>
     <w:multiLevelType w:val="multilevel"/>
     <w:tmpl w:val="9B349512"/>
@@ -8727,7 +9798,7 @@
       <w:lvlJc w:val="left"/>
     </w:lvl>
   </w:abstractNum>
-  <w:abstractNum w:abstractNumId="19">
+  <w:abstractNum w:abstractNumId="20">
     <w:nsid w:val="6CF54A93"/>
     <w:multiLevelType w:val="multilevel"/>
     <w:tmpl w:val="68BC6C86"/>
@@ -8796,7 +9867,7 @@
       <w:lvlJc w:val="left"/>
     </w:lvl>
   </w:abstractNum>
-  <w:abstractNum w:abstractNumId="20">
+  <w:abstractNum w:abstractNumId="21">
     <w:nsid w:val="7519129E"/>
     <w:multiLevelType w:val="multilevel"/>
     <w:tmpl w:val="FC749F72"/>
@@ -8857,10 +9928,10 @@
     </w:lvl>
   </w:abstractNum>
   <w:num w:numId="1">
-    <w:abstractNumId w:val="19"/>
+    <w:abstractNumId w:val="20"/>
   </w:num>
   <w:num w:numId="2">
-    <w:abstractNumId w:val="18"/>
+    <w:abstractNumId w:val="19"/>
   </w:num>
   <w:num w:numId="3">
     <w:abstractNumId w:val="7"/>
@@ -8878,7 +9949,7 @@
     <w:abstractNumId w:val="16"/>
   </w:num>
   <w:num w:numId="8">
-    <w:abstractNumId w:val="20"/>
+    <w:abstractNumId w:val="21"/>
   </w:num>
   <w:num w:numId="9">
     <w:abstractNumId w:val="11"/>
@@ -8942,6 +10013,9 @@
   </w:num>
   <w:num w:numId="27">
     <w:abstractNumId w:val="13"/>
+  </w:num>
+  <w:num w:numId="28">
+    <w:abstractNumId w:val="18"/>
   </w:num>
 </w:numbering>
 </file>
@@ -11099,4 +12173,16 @@
   <a:objectDefaults/>
   <a:extraClrSchemeLst/>
 </a:theme>
+</file>
+
+<file path=customXml/item1.xml><?xml version="1.0" encoding="utf-8"?>
+<b:Sources xmlns:b="http://schemas.openxmlformats.org/officeDocument/2006/bibliography" xmlns="http://schemas.openxmlformats.org/officeDocument/2006/bibliography" SelectedStyle="\APA.XSL" StyleName="APA"/>
+</file>
+
+<file path=customXml/itemProps1.xml><?xml version="1.0" encoding="utf-8"?>
+<ds:datastoreItem xmlns:ds="http://schemas.openxmlformats.org/officeDocument/2006/customXml" ds:itemID="{F21ED84D-4EF9-42CB-BCFE-4A46346645A5}">
+  <ds:schemaRefs>
+    <ds:schemaRef ds:uri="http://schemas.openxmlformats.org/officeDocument/2006/bibliography"/>
+  </ds:schemaRefs>
+</ds:datastoreItem>
 </file>
</xml_diff>

<commit_message>
Continued relational schema intro
Still need to write about half a page -> try to keep it short!!!
</commit_message>
<xml_diff>
--- a/szakdoga_v1.docx
+++ b/szakdoga_v1.docx
@@ -3152,7 +3152,7 @@
           <v:shape id="_x0000_i1025" type="#_x0000_t75" style="width:282.65pt;height:129.05pt" o:ole="">
             <v:imagedata r:id="rId18" o:title=""/>
           </v:shape>
-          <o:OLEObject Type="Embed" ProgID="Visio.Drawing.15" ShapeID="_x0000_i1025" DrawAspect="Content" ObjectID="_1603630872" r:id="rId19"/>
+          <o:OLEObject Type="Embed" ProgID="Visio.Drawing.15" ShapeID="_x0000_i1025" DrawAspect="Content" ObjectID="_1603704128" r:id="rId19"/>
         </w:object>
       </w:r>
     </w:p>
@@ -3343,7 +3343,7 @@
           <v:shape id="_x0000_i1026" type="#_x0000_t75" style="width:341.1pt;height:269.15pt" o:ole="">
             <v:imagedata r:id="rId20" o:title=""/>
           </v:shape>
-          <o:OLEObject Type="Embed" ProgID="Visio.Drawing.15" ShapeID="_x0000_i1026" DrawAspect="Content" ObjectID="_1603630873" r:id="rId21"/>
+          <o:OLEObject Type="Embed" ProgID="Visio.Drawing.15" ShapeID="_x0000_i1026" DrawAspect="Content" ObjectID="_1603704129" r:id="rId21"/>
         </w:object>
       </w:r>
     </w:p>
@@ -3599,7 +3599,7 @@
           <v:shape id="_x0000_i1027" type="#_x0000_t75" style="width:233.95pt;height:210.75pt" o:ole="">
             <v:imagedata r:id="rId22" o:title=""/>
           </v:shape>
-          <o:OLEObject Type="Embed" ProgID="Visio.Drawing.15" ShapeID="_x0000_i1027" DrawAspect="Content" ObjectID="_1603630874" r:id="rId23"/>
+          <o:OLEObject Type="Embed" ProgID="Visio.Drawing.15" ShapeID="_x0000_i1027" DrawAspect="Content" ObjectID="_1603704130" r:id="rId23"/>
         </w:object>
       </w:r>
     </w:p>
@@ -3664,7 +3664,7 @@
           <v:shape id="_x0000_i1028" type="#_x0000_t75" style="width:259.55pt;height:240.05pt" o:ole="">
             <v:imagedata r:id="rId24" o:title=""/>
           </v:shape>
-          <o:OLEObject Type="Embed" ProgID="Visio.Drawing.15" ShapeID="_x0000_i1028" DrawAspect="Content" ObjectID="_1603630875" r:id="rId25"/>
+          <o:OLEObject Type="Embed" ProgID="Visio.Drawing.15" ShapeID="_x0000_i1028" DrawAspect="Content" ObjectID="_1603704131" r:id="rId25"/>
         </w:object>
       </w:r>
     </w:p>
@@ -4029,7 +4029,7 @@
           <v:shape id="_x0000_i1029" type="#_x0000_t75" style="width:388.65pt;height:309.05pt" o:ole="">
             <v:imagedata r:id="rId27" o:title=""/>
           </v:shape>
-          <o:OLEObject Type="Embed" ProgID="Visio.Drawing.15" ShapeID="_x0000_i1029" DrawAspect="Content" ObjectID="_1603630876" r:id="rId28"/>
+          <o:OLEObject Type="Embed" ProgID="Visio.Drawing.15" ShapeID="_x0000_i1029" DrawAspect="Content" ObjectID="_1603704132" r:id="rId28"/>
         </w:object>
       </w:r>
     </w:p>
@@ -4322,7 +4322,7 @@
           <v:shape id="_x0000_i1030" type="#_x0000_t75" style="width:385.75pt;height:473.45pt" o:ole="">
             <v:imagedata r:id="rId29" o:title=""/>
           </v:shape>
-          <o:OLEObject Type="Embed" ProgID="Visio.Drawing.15" ShapeID="_x0000_i1030" DrawAspect="Content" ObjectID="_1603630877" r:id="rId30"/>
+          <o:OLEObject Type="Embed" ProgID="Visio.Drawing.15" ShapeID="_x0000_i1030" DrawAspect="Content" ObjectID="_1603704133" r:id="rId30"/>
         </w:object>
       </w:r>
     </w:p>
@@ -5280,6 +5280,7 @@
       <w:r>
         <w:rPr>
           <w:noProof/>
+          <w:lang w:eastAsia="hu-HU"/>
         </w:rPr>
         <mc:AlternateContent>
           <mc:Choice Requires="wps">
@@ -5359,21 +5360,24 @@
                               <w:fldChar w:fldCharType="end"/>
                             </w:r>
                             <w:r>
-                              <w:t xml:space="preserve">. </w:t>
+                              <w:t xml:space="preserve">. ábra: termék egyed létezhet önmagában is, azonban rendelést kötelezően </w:t>
                             </w:r>
                             <w:proofErr w:type="gramStart"/>
                             <w:r>
-                              <w:t>ábra</w:t>
-                            </w:r>
-                            <w:proofErr w:type="gramEnd"/>
-                            <w:r>
-                              <w:t xml:space="preserve">: termék egyed létezhet önmagában is, azonban rendelést kötelezően termékhez </w:t>
+                              <w:t xml:space="preserve">termékhez </w:t>
                             </w:r>
                             <w:r>
                               <w:rPr>
                                 <w:noProof/>
                               </w:rPr>
-                              <w:t xml:space="preserve"> kell rendelni</w:t>
+                              <w:t xml:space="preserve"> kell</w:t>
+                            </w:r>
+                            <w:proofErr w:type="gramEnd"/>
+                            <w:r>
+                              <w:rPr>
+                                <w:noProof/>
+                              </w:rPr>
+                              <w:t xml:space="preserve"> rendelni</w:t>
                             </w:r>
                           </w:p>
                         </w:txbxContent>
@@ -5439,21 +5443,24 @@
                         <w:fldChar w:fldCharType="end"/>
                       </w:r>
                       <w:r>
-                        <w:t xml:space="preserve">. </w:t>
+                        <w:t xml:space="preserve">. ábra: termék egyed létezhet önmagában is, azonban rendelést kötelezően </w:t>
                       </w:r>
                       <w:proofErr w:type="gramStart"/>
                       <w:r>
-                        <w:t>ábra</w:t>
-                      </w:r>
-                      <w:proofErr w:type="gramEnd"/>
-                      <w:r>
-                        <w:t xml:space="preserve">: termék egyed létezhet önmagában is, azonban rendelést kötelezően termékhez </w:t>
+                        <w:t xml:space="preserve">termékhez </w:t>
                       </w:r>
                       <w:r>
                         <w:rPr>
                           <w:noProof/>
                         </w:rPr>
-                        <w:t xml:space="preserve"> kell rendelni</w:t>
+                        <w:t xml:space="preserve"> kell</w:t>
+                      </w:r>
+                      <w:proofErr w:type="gramEnd"/>
+                      <w:r>
+                        <w:rPr>
+                          <w:noProof/>
+                        </w:rPr>
+                        <w:t xml:space="preserve"> rendelni</w:t>
                       </w:r>
                     </w:p>
                   </w:txbxContent>
@@ -5629,6 +5636,7 @@
       <w:r>
         <w:rPr>
           <w:noProof/>
+          <w:lang w:eastAsia="hu-HU"/>
         </w:rPr>
         <mc:AlternateContent>
           <mc:Choice Requires="wps">
@@ -5897,6 +5905,7 @@
       <w:r>
         <w:rPr>
           <w:noProof/>
+          <w:lang w:eastAsia="hu-HU"/>
         </w:rPr>
         <w:lastRenderedPageBreak/>
         <mc:AlternateContent>
@@ -6575,10 +6584,7 @@
         <w:pStyle w:val="Textbody"/>
       </w:pPr>
       <w:r>
-        <w:t>(</w:t>
-      </w:r>
-      <w:r>
-        <w:t>Szűcs Miklós mesteroktató tantárgyjegyzetei</w:t>
+        <w:t>(Szűcs Miklós mesteroktató tantárgyjegyzetei</w:t>
       </w:r>
       <w:r>
         <w:br/>
@@ -6679,16 +6685,40 @@
         <w:t xml:space="preserve"> cikkében mutatta be azt. </w:t>
       </w:r>
       <w:r>
-        <w:t xml:space="preserve">Kulcsfogalomként jelenik meg a matematikából már ismert reláció fogalma, amely lényegében a Descartes-szorzat részhalmaza. A Descartes-szorzat pedig valójában önálló egységek egymás mellé rendelése. A relációs adatmodell erre a </w:t>
+        <w:t>Kulcsfogalomként jelenik meg a matematikából már ismert reláció fogalma, amely lényegében a Descartes-szorzat részhalmaza. A Descartes-szorzat pedig valójában önálló egységek</w:t>
+      </w:r>
+      <w:r>
+        <w:t xml:space="preserve"> vagy egyedek egymás mellé rendelését jelenti</w:t>
+      </w:r>
+      <w:r>
+        <w:t xml:space="preserve">. A relációs adatmodell erre a </w:t>
       </w:r>
       <w:r>
         <w:t>típusú relációra épül</w:t>
       </w:r>
       <w:r>
-        <w:t>. Adatmodellként meghatározza az adatmodelleket és az adatmodelleken értelmezett műveleteket is. A relációs adatmodell csupán logikai szempontból határoz meg dolgokat, így a tényleges hardveres megvalósítással,</w:t>
-      </w:r>
-      <w:r>
-        <w:t xml:space="preserve"> mint a memóriában való tárolással, az adatok onnan ki-, és bemozgatásával,</w:t>
+        <w:t>. Adatmodellként meghatározza az adat</w:t>
+      </w:r>
+      <w:r>
+        <w:t xml:space="preserve">szerkezeteket </w:t>
+      </w:r>
+      <w:r>
+        <w:t xml:space="preserve">és az adatmodelleken értelmezett műveleteket is. A relációs adatmodell csupán </w:t>
+      </w:r>
+      <w:r>
+        <w:t xml:space="preserve">logikai szempontból határoz meg bizonyos </w:t>
+      </w:r>
+      <w:r>
+        <w:t>dolgokat, így a tényleges hardveres megvalósítással,</w:t>
+      </w:r>
+      <w:r>
+        <w:t xml:space="preserve"> mint</w:t>
+      </w:r>
+      <w:r>
+        <w:t xml:space="preserve"> például</w:t>
+      </w:r>
+      <w:r>
+        <w:t xml:space="preserve"> a memóriában való tárolással, az adatok onnan ki-, és bemozgatásával,</w:t>
       </w:r>
       <w:r>
         <w:t xml:space="preserve"> illetve az információ tárolásának</w:t>
@@ -6698,9 +6728,141 @@
       </w:r>
       <w:r>
         <w:t xml:space="preserve"> módszereivel nem foglalkozik. </w:t>
+      </w:r>
+      <w:r>
+        <w:br/>
+        <w:t>Adatbázisok kialakításánál elterjedt megoldás relációs sémára épülő vagy relációs adatbázis használata.</w:t>
+      </w:r>
+      <w:r>
+        <w:t xml:space="preserve"> A relációs adatbázisban tulajdonképpen relációkat tárolunk el. Egy-egy ilyen reláció egy adott egyedcsoportból származó</w:t>
+      </w:r>
+      <w:r>
+        <w:t>, hasonló</w:t>
+      </w:r>
+      <w:r>
+        <w:t xml:space="preserve"> egyedek tulajdonságait tároló táblázatot jelent, ahol a relációt gyakrabban tábla vagy táblázat, a tábla sorait rekordok, az oszlopokat pedig tulajdonság vagy attribútum néven e</w:t>
+      </w:r>
+      <w:r>
+        <w:t>mlítjük. Egy táblázaton belül adott rekordhoz tartozó, valamely tulajdonság alatt található</w:t>
+      </w:r>
+      <w:r>
+        <w:t xml:space="preserve"> értéket pedig eleminek tekintünk és mezőnek nevezzük.</w:t>
+      </w:r>
+      <w:r>
+        <w:t xml:space="preserve"> </w:t>
+      </w:r>
+    </w:p>
+    <w:p>
+      <w:pPr>
+        <w:pStyle w:val="Textbody"/>
+        <w:keepNext/>
+      </w:pPr>
+      <w:r>
+        <w:rPr>
+          <w:noProof/>
+          <w:lang w:eastAsia="hu-HU"/>
+        </w:rPr>
+        <w:lastRenderedPageBreak/>
+        <w:drawing>
+          <wp:inline distT="0" distB="0" distL="0" distR="0" wp14:anchorId="17F34B47" wp14:editId="6B9B9943">
+            <wp:extent cx="5399405" cy="2781935"/>
+            <wp:effectExtent l="0" t="0" r="0" b="0"/>
+            <wp:docPr id="24" name="Kép 24"/>
+            <wp:cNvGraphicFramePr>
+              <a:graphicFrameLocks xmlns:a="http://schemas.openxmlformats.org/drawingml/2006/main" noChangeAspect="1"/>
+            </wp:cNvGraphicFramePr>
+            <a:graphic xmlns:a="http://schemas.openxmlformats.org/drawingml/2006/main">
+              <a:graphicData uri="http://schemas.openxmlformats.org/drawingml/2006/picture">
+                <pic:pic xmlns:pic="http://schemas.openxmlformats.org/drawingml/2006/picture">
+                  <pic:nvPicPr>
+                    <pic:cNvPr id="0" name="relational_schema_structure.png"/>
+                    <pic:cNvPicPr/>
+                  </pic:nvPicPr>
+                  <pic:blipFill>
+                    <a:blip r:embed="rId44">
+                      <a:extLst>
+                        <a:ext uri="{28A0092B-C50C-407E-A947-70E740481C1C}">
+                          <a14:useLocalDpi xmlns:a14="http://schemas.microsoft.com/office/drawing/2010/main" val="0"/>
+                        </a:ext>
+                      </a:extLst>
+                    </a:blip>
+                    <a:stretch>
+                      <a:fillRect/>
+                    </a:stretch>
+                  </pic:blipFill>
+                  <pic:spPr>
+                    <a:xfrm>
+                      <a:off x="0" y="0"/>
+                      <a:ext cx="5399405" cy="2781935"/>
+                    </a:xfrm>
+                    <a:prstGeom prst="rect">
+                      <a:avLst/>
+                    </a:prstGeom>
+                  </pic:spPr>
+                </pic:pic>
+              </a:graphicData>
+            </a:graphic>
+          </wp:inline>
+        </w:drawing>
+      </w:r>
+    </w:p>
+    <w:p>
+      <w:pPr>
+        <w:pStyle w:val="Kpalrs"/>
+        <w:jc w:val="center"/>
+      </w:pPr>
+      <w:fldSimple w:instr=" SEQ ábra \* ARABIC ">
+        <w:r>
+          <w:rPr>
+            <w:noProof/>
+          </w:rPr>
+          <w:t>4</w:t>
+        </w:r>
+      </w:fldSimple>
+      <w:r>
+        <w:t>. ábra: egy relációs adatbázisban alkalmazott táblázat felépítése az egyes részek megnevezéseivel</w:t>
+      </w:r>
+    </w:p>
+    <w:p>
+      <w:pPr>
+        <w:pStyle w:val="Textbody"/>
+      </w:pPr>
+      <w:r>
+        <w:t>A fentebb tárgyaltak alapján tehát láthatjuk, hogy a relációs adatbázis a 4. ábrán is látható szerkezetű táblázatokból áll. A táblázatokat rekordok sorai építik fel, amelyek a logikailag összetartozó és egységként kezelhető mezők együtteseit jelentik. A mezők adják az adatbázis struktúra atomi egységét, ezekből épülnek fel a rekordok.</w:t>
       </w:r>
       <w:bookmarkStart w:id="38" w:name="_GoBack"/>
       <w:bookmarkEnd w:id="38"/>
+      <w:r>
+        <w:t xml:space="preserve"> </w:t>
+      </w:r>
+    </w:p>
+    <w:p>
+      <w:pPr>
+        <w:pStyle w:val="Textbody"/>
+      </w:pPr>
+      <w:r>
+        <w:t>Az adatok, illetve a kapcsolatok ábrázolására</w:t>
+      </w:r>
+      <w:r>
+        <w:t xml:space="preserve"> a fentiek alapján tehát</w:t>
+      </w:r>
+      <w:r>
+        <w:t xml:space="preserve"> egy séma-attribútum-reláció hármast alkalmaznak</w:t>
+      </w:r>
+      <w:r>
+        <w:t xml:space="preserve">, amelyben a séma jelenti </w:t>
+      </w:r>
+      <w:r>
+        <w:t xml:space="preserve">a táblázat felépítését vagy szerkezetét, az attribútumok vagy tulajdonságok adják az oszlopokat, illetve a reláció maga jelenti a táblázatot, ahogyan azt fentebb már ismertettem. </w:t>
+      </w:r>
+    </w:p>
+    <w:p>
+      <w:pPr>
+        <w:pStyle w:val="Textbody"/>
+      </w:pPr>
+      <w:r>
+        <w:t>Széles körben való elterjedését többek között egyszerű felépítésének, a műveletek, illetve lekérdezések hatékonyságának, valamint a kapcsolatok rugalmas rendszerének köszönheti.</w:t>
+      </w:r>
     </w:p>
     <w:p>
       <w:pPr>
@@ -6719,7 +6881,15 @@
       </w:pPr>
       <w:r>
         <w:lastRenderedPageBreak/>
-        <w:t>A fentiek alapján készítettem egy relációs sémát is:</w:t>
+        <w:t xml:space="preserve">A fentebb elkészített </w:t>
+      </w:r>
+      <w:proofErr w:type="spellStart"/>
+      <w:r>
+        <w:t>ER-modell</w:t>
+      </w:r>
+      <w:proofErr w:type="spellEnd"/>
+      <w:r>
+        <w:t xml:space="preserve"> terv, illetve a relációs adatbázis-tervezésről szerzett ismeretek alapján az alábbi sémákat készítettem el:</w:t>
       </w:r>
     </w:p>
     <w:p>
@@ -6760,7 +6930,7 @@
                     <pic:cNvPicPr/>
                   </pic:nvPicPr>
                   <pic:blipFill>
-                    <a:blip r:embed="rId44">
+                    <a:blip r:embed="rId45">
                       <a:lum/>
                       <a:alphaModFix/>
                     </a:blip>
@@ -6997,6 +7167,9 @@
       </w:r>
       <w:r>
         <w:br/>
+      </w:r>
+      <w:r>
+        <w:lastRenderedPageBreak/>
         <w:t xml:space="preserve">Utolsó attribútumként jelenik meg a </w:t>
       </w:r>
       <w:proofErr w:type="spellStart"/>
@@ -7016,11 +7189,7 @@
         <w:t xml:space="preserve"> </w:t>
       </w:r>
       <w:r>
-        <w:t xml:space="preserve">nevű, amelyben további kiegészítő </w:t>
-      </w:r>
-      <w:r>
-        <w:lastRenderedPageBreak/>
-        <w:t xml:space="preserve">információkat adhatunk meg az adott projektről, abban az esetben, ha a rövid leírás nem lenne elegendő. Ugyanakkor </w:t>
+        <w:t xml:space="preserve">nevű, amelyben további kiegészítő információkat adhatunk meg az adott projektről, abban az esetben, ha a rövid leírás nem lenne elegendő. Ugyanakkor </w:t>
       </w:r>
       <w:proofErr w:type="gramStart"/>
       <w:r>
@@ -7291,7 +7460,11 @@
       </w:r>
       <w:r>
         <w:br/>
-        <w:t xml:space="preserve">A lényeges különbséget az adja, hogy a fentebb részletezett táblával szemben itt mindkét mező idegen kulcs, méghozzá a TASKS táblában szereplő </w:t>
+        <w:t xml:space="preserve">A lényeges különbséget az adja, hogy a fentebb részletezett táblával szemben itt mindkét mező </w:t>
+      </w:r>
+      <w:r>
+        <w:lastRenderedPageBreak/>
+        <w:t xml:space="preserve">idegen kulcs, méghozzá a TASKS táblában szereplő </w:t>
       </w:r>
       <w:proofErr w:type="spellStart"/>
       <w:r>
@@ -7299,11 +7472,7 @@
       </w:r>
       <w:proofErr w:type="spellEnd"/>
       <w:r>
-        <w:t xml:space="preserve"> elsődleges kulcsra mutató idegen </w:t>
-      </w:r>
-      <w:r>
-        <w:lastRenderedPageBreak/>
-        <w:t>kulcsok.</w:t>
+        <w:t xml:space="preserve"> elsődleges kulcsra mutató idegen kulcsok.</w:t>
       </w:r>
       <w:r>
         <w:br/>
@@ -8028,8 +8197,8 @@
       </w:pPr>
     </w:p>
     <w:sectPr>
-      <w:headerReference w:type="default" r:id="rId45"/>
-      <w:footerReference w:type="default" r:id="rId46"/>
+      <w:headerReference w:type="default" r:id="rId46"/>
+      <w:footerReference w:type="default" r:id="rId47"/>
       <w:pgSz w:w="11906" w:h="16838"/>
       <w:pgMar w:top="1418" w:right="1418" w:bottom="1418" w:left="1985" w:header="709" w:footer="709" w:gutter="0"/>
       <w:cols w:space="708"/>
@@ -8135,7 +8304,7 @@
       <w:rPr>
         <w:noProof/>
       </w:rPr>
-      <w:t>23</w:t>
+      <w:t>24</w:t>
     </w:r>
     <w:r>
       <w:fldChar w:fldCharType="end"/>
@@ -12180,7 +12349,7 @@
 </file>
 
 <file path=customXml/itemProps1.xml><?xml version="1.0" encoding="utf-8"?>
-<ds:datastoreItem xmlns:ds="http://schemas.openxmlformats.org/officeDocument/2006/customXml" ds:itemID="{F21ED84D-4EF9-42CB-BCFE-4A46346645A5}">
+<ds:datastoreItem xmlns:ds="http://schemas.openxmlformats.org/officeDocument/2006/customXml" ds:itemID="{E60A208C-74FE-428C-BF30-FE04D7135404}">
   <ds:schemaRefs>
     <ds:schemaRef ds:uri="http://schemas.openxmlformats.org/officeDocument/2006/bibliography"/>
   </ds:schemaRefs>

</xml_diff>